<commit_message>
Mise a jour doc
- Ajout de problèmes éventuels liés à l'installation des modules
- Mise en forme
</commit_message>
<xml_diff>
--- a/documents/Projet Arduino.docx
+++ b/documents/Projet Arduino.docx
@@ -7,146 +7,352 @@
         <w:pStyle w:val="Titre1"/>
       </w:pPr>
       <w:r>
-        <w:t xml:space="preserve">Projet </w:t>
-      </w:r>
-      <w:proofErr w:type="spellStart"/>
-      <w:r>
+        <w:t>Projet Arduino</w:t>
+      </w:r>
+    </w:p>
+    <w:p>
+      <w:pPr>
+        <w:pStyle w:val="Titre2"/>
+      </w:pPr>
+      <w:r>
+        <w:t>Cahier des charges</w:t>
+      </w:r>
+    </w:p>
+    <w:p>
+      <w:r>
+        <w:t>Installer et piloter les équipements d’une maison</w:t>
+      </w:r>
+      <w:r>
+        <w:t>.</w:t>
+      </w:r>
+    </w:p>
+    <w:p>
+      <w:pPr>
+        <w:pStyle w:val="Titre3"/>
+      </w:pPr>
+      <w:r>
+        <w:t>Installation</w:t>
+      </w:r>
+    </w:p>
+    <w:p>
+      <w:r>
+        <w:t>Une installation domotique requière :</w:t>
+      </w:r>
+    </w:p>
+    <w:p>
+      <w:pPr>
+        <w:pStyle w:val="Paragraphedeliste"/>
+        <w:numPr>
+          <w:ilvl w:val="0"/>
+          <w:numId w:val="5"/>
+        </w:numPr>
+      </w:pPr>
+      <w:r>
+        <w:t>L’installation d’un tableau de contrôle</w:t>
+      </w:r>
+    </w:p>
+    <w:p>
+      <w:pPr>
+        <w:pStyle w:val="Paragraphedeliste"/>
+        <w:numPr>
+          <w:ilvl w:val="0"/>
+          <w:numId w:val="5"/>
+        </w:numPr>
+      </w:pPr>
+      <w:r>
+        <w:t>L’utilisation d’un logiciel pilote</w:t>
+      </w:r>
+    </w:p>
+    <w:p>
+      <w:pPr>
+        <w:pStyle w:val="Titre3"/>
+      </w:pPr>
+      <w:r>
+        <w:t>Problèmes possibles</w:t>
+      </w:r>
+      <w:r>
+        <w:t xml:space="preserve"> à l’installation</w:t>
+      </w:r>
+      <w:bookmarkStart w:id="0" w:name="_GoBack"/>
+      <w:bookmarkEnd w:id="0"/>
+    </w:p>
+    <w:p>
+      <w:pPr>
+        <w:rPr>
+          <w:u w:val="single"/>
+        </w:rPr>
+      </w:pPr>
+      <w:r>
+        <w:rPr>
+          <w:u w:val="single"/>
+        </w:rPr>
+        <w:t>Si le contrôle des équipements passe par le tableau électrique (câble alimentation) :</w:t>
+      </w:r>
+    </w:p>
+    <w:p>
+      <w:pPr>
+        <w:pStyle w:val="Paragraphedeliste"/>
+        <w:numPr>
+          <w:ilvl w:val="0"/>
+          <w:numId w:val="3"/>
+        </w:numPr>
+      </w:pPr>
+      <w:r>
+        <w:t>Un groupe d’équipements est relié au tableau électrique avec un seul câble</w:t>
+      </w:r>
+    </w:p>
+    <w:p>
+      <w:pPr>
+        <w:pStyle w:val="Paragraphedeliste"/>
+        <w:numPr>
+          <w:ilvl w:val="1"/>
+          <w:numId w:val="3"/>
+        </w:numPr>
+      </w:pPr>
+      <w:r>
+        <w:rPr>
+          <w:b/>
+        </w:rPr>
+        <w:t>Problème</w:t>
+      </w:r>
+      <w:r>
+        <w:t> : Impossible de contrôler un équipement en particulier sans affecter les autres</w:t>
+      </w:r>
+    </w:p>
+    <w:p>
+      <w:pPr>
+        <w:pStyle w:val="Paragraphedeliste"/>
+        <w:numPr>
+          <w:ilvl w:val="1"/>
+          <w:numId w:val="3"/>
+        </w:numPr>
+      </w:pPr>
+      <w:r>
+        <w:rPr>
+          <w:b/>
+        </w:rPr>
+        <w:t>Solution</w:t>
+      </w:r>
+      <w:r>
+        <w:t> : Ajouter un module sur l’équipement ?</w:t>
+      </w:r>
+    </w:p>
+    <w:p>
+      <w:pPr>
+        <w:pStyle w:val="Paragraphedeliste"/>
+        <w:numPr>
+          <w:ilvl w:val="0"/>
+          <w:numId w:val="3"/>
+        </w:numPr>
+      </w:pPr>
+      <w:r>
+        <w:t>L’alimentation est reliée à un interrupteur (éclairage par exemple)</w:t>
+      </w:r>
+    </w:p>
+    <w:p>
+      <w:pPr>
+        <w:pStyle w:val="Paragraphedeliste"/>
+        <w:numPr>
+          <w:ilvl w:val="1"/>
+          <w:numId w:val="3"/>
+        </w:numPr>
+      </w:pPr>
+      <w:r>
+        <w:rPr>
+          <w:b/>
+        </w:rPr>
+        <w:t>Problème</w:t>
+      </w:r>
+      <w:r>
+        <w:t> : Même si un module est installé sur l’équipement, dans certains un interrupteur peut empêcher le courant de passer.</w:t>
+      </w:r>
+    </w:p>
+    <w:p>
+      <w:pPr>
+        <w:pStyle w:val="Paragraphedeliste"/>
+        <w:numPr>
+          <w:ilvl w:val="1"/>
+          <w:numId w:val="3"/>
+        </w:numPr>
+      </w:pPr>
+      <w:r>
+        <w:rPr>
+          <w:b/>
+        </w:rPr>
+        <w:t>Solution </w:t>
+      </w:r>
+      <w:r>
+        <w:t>:</w:t>
+      </w:r>
+      <w:r>
+        <w:t xml:space="preserve"> Installer le module dans l’interrupteur ?</w:t>
+      </w:r>
+    </w:p>
+    <w:p>
+      <w:pPr>
+        <w:rPr>
+          <w:rFonts w:asciiTheme="majorHAnsi" w:eastAsiaTheme="majorEastAsia" w:hAnsiTheme="majorHAnsi" w:cstheme="majorBidi"/>
+          <w:b/>
+          <w:bCs/>
+          <w:color w:val="4F81BD" w:themeColor="accent1"/>
+          <w:sz w:val="26"/>
+          <w:szCs w:val="26"/>
+        </w:rPr>
+      </w:pPr>
+      <w:r>
+        <w:br w:type="page"/>
+      </w:r>
+    </w:p>
+    <w:p>
+      <w:pPr>
+        <w:pStyle w:val="Titre2"/>
+      </w:pPr>
+      <w:r>
+        <w:lastRenderedPageBreak/>
+        <w:t>Développement</w:t>
+      </w:r>
+    </w:p>
+    <w:p>
+      <w:r>
+        <w:t>Développer un logiciel de gestion Domotique</w:t>
+      </w:r>
+      <w:r>
+        <w:t xml:space="preserve"> qui </w:t>
+      </w:r>
+      <w:r>
+        <w:t xml:space="preserve">devra permettre via la carte contrôleur </w:t>
+      </w:r>
+      <w:r>
+        <w:rPr>
+          <w:rStyle w:val="lev"/>
+        </w:rPr>
         <w:t>Arduino</w:t>
       </w:r>
-      <w:proofErr w:type="spellEnd"/>
-    </w:p>
-    <w:p>
-      <w:pPr>
-        <w:pStyle w:val="Titre2"/>
-      </w:pPr>
-      <w:r>
-        <w:t>Cahier des charges</w:t>
-      </w:r>
-    </w:p>
-    <w:p>
-      <w:r>
-        <w:t xml:space="preserve">Développer un logiciel de gestion </w:t>
-      </w:r>
-      <w:r>
-        <w:t>Domotique</w:t>
+      <w:r>
+        <w:t xml:space="preserve"> </w:t>
+      </w:r>
+      <w:r>
+        <w:t>de piloter</w:t>
+      </w:r>
+      <w:r>
+        <w:t xml:space="preserve"> les différents appareils </w:t>
+      </w:r>
+      <w:r>
+        <w:t>de la maison</w:t>
       </w:r>
       <w:r>
         <w:t>.</w:t>
       </w:r>
     </w:p>
     <w:p>
-      <w:r>
-        <w:t xml:space="preserve">Le logiciel devra permettre via la carte contrôleur </w:t>
-      </w:r>
-      <w:proofErr w:type="spellStart"/>
+      <w:pPr>
+        <w:pStyle w:val="Titre3"/>
+      </w:pPr>
+      <w:r>
+        <w:t xml:space="preserve">Environnement </w:t>
+      </w:r>
+      <w:r>
+        <w:t>de développement</w:t>
+      </w:r>
+    </w:p>
+    <w:p>
+      <w:pPr>
+        <w:rPr>
+          <w:rStyle w:val="lev"/>
+          <w:b w:val="0"/>
+        </w:rPr>
+      </w:pPr>
+      <w:r>
+        <w:t xml:space="preserve">Les programmes </w:t>
+      </w:r>
+      <w:r>
+        <w:t>transmissible</w:t>
+      </w:r>
+      <w:r>
+        <w:t>s</w:t>
+      </w:r>
+      <w:r>
+        <w:t xml:space="preserve"> dans la carte </w:t>
+      </w:r>
       <w:r>
         <w:rPr>
           <w:rStyle w:val="lev"/>
         </w:rPr>
         <w:t>Arduino</w:t>
       </w:r>
-      <w:proofErr w:type="spellEnd"/>
-      <w:r>
-        <w:t xml:space="preserve"> contrôler les différents appareils reliés.</w:t>
-      </w:r>
-    </w:p>
-    <w:p>
-      <w:pPr>
-        <w:pStyle w:val="Titre2"/>
-      </w:pPr>
-      <w:r>
-        <w:t>Environnement Logiciel</w:t>
-      </w:r>
-    </w:p>
-    <w:p>
-      <w:pPr>
+      <w:r>
+        <w:t xml:space="preserve"> s</w:t>
+      </w:r>
+      <w:r>
+        <w:t xml:space="preserve">ont programmés en </w:t>
+      </w:r>
+      <w:r>
+        <w:rPr>
+          <w:rStyle w:val="lev"/>
+        </w:rPr>
+        <w:t>C</w:t>
+      </w:r>
+      <w:r>
         <w:rPr>
           <w:rStyle w:val="lev"/>
           <w:b w:val="0"/>
         </w:rPr>
-      </w:pPr>
-      <w:r>
-        <w:t xml:space="preserve">Les programmes </w:t>
-      </w:r>
-      <w:r>
-        <w:t>transmissible</w:t>
+        <w:t>, le programme</w:t>
+      </w:r>
+      <w:r>
+        <w:rPr>
+          <w:rStyle w:val="lev"/>
+        </w:rPr>
+        <w:t xml:space="preserve"> </w:t>
+      </w:r>
+      <w:r>
+        <w:t>compilé e</w:t>
       </w:r>
       <w:r>
         <w:t>s</w:t>
       </w:r>
       <w:r>
-        <w:t xml:space="preserve"> dans la carte </w:t>
-      </w:r>
-      <w:proofErr w:type="spellStart"/>
-      <w:r>
-        <w:rPr>
-          <w:rStyle w:val="lev"/>
-        </w:rPr>
-        <w:t>Arduino</w:t>
-      </w:r>
-      <w:proofErr w:type="spellEnd"/>
-      <w:r>
-        <w:t xml:space="preserve"> s</w:t>
-      </w:r>
-      <w:r>
-        <w:t xml:space="preserve">ont programmés en </w:t>
-      </w:r>
-      <w:r>
-        <w:rPr>
-          <w:rStyle w:val="lev"/>
+        <w:t xml:space="preserve">t transféré via </w:t>
+      </w:r>
+      <w:r>
+        <w:rPr>
+          <w:rStyle w:val="lev"/>
+        </w:rPr>
+        <w:t>a</w:t>
+      </w:r>
+      <w:r>
+        <w:rPr>
+          <w:rStyle w:val="lev"/>
+        </w:rPr>
+        <w:t>rduino.exe</w:t>
+      </w:r>
+      <w:r>
+        <w:t>.</w:t>
+      </w:r>
+      <w:r>
+        <w:t xml:space="preserve"> </w:t>
+      </w:r>
+      <w:r>
+        <w:t xml:space="preserve">Chaque module dispose de sa librairie et documentation </w:t>
+      </w:r>
+      <w:r>
+        <w:rPr>
+          <w:b/>
         </w:rPr>
         <w:t>C</w:t>
       </w:r>
       <w:r>
-        <w:t xml:space="preserve"> puis compilé et transféré via </w:t>
-      </w:r>
-      <w:r>
-        <w:rPr>
-          <w:rStyle w:val="lev"/>
-        </w:rPr>
-        <w:t>a</w:t>
-      </w:r>
-      <w:r>
-        <w:rPr>
-          <w:rStyle w:val="lev"/>
-        </w:rPr>
-        <w:t>rduino.exe</w:t>
-      </w:r>
-      <w:r>
-        <w:t xml:space="preserve"> ou un autre IDE.</w:t>
-      </w:r>
-      <w:r>
         <w:t xml:space="preserve"> </w:t>
       </w:r>
       <w:r>
-        <w:t xml:space="preserve">Chaque module dispose de sa librairie et documentation </w:t>
-      </w:r>
-      <w:r>
-        <w:rPr>
-          <w:b/>
-        </w:rPr>
-        <w:t>C</w:t>
-      </w:r>
-      <w:r>
-        <w:t xml:space="preserve"> </w:t>
-      </w:r>
-      <w:r>
         <w:t xml:space="preserve">disponible dans le dossier </w:t>
       </w:r>
       <w:r>
         <w:rPr>
           <w:rStyle w:val="lev"/>
         </w:rPr>
-        <w:t>arduino-1.0.3\</w:t>
-      </w:r>
-      <w:proofErr w:type="spellStart"/>
-      <w:r>
-        <w:rPr>
-          <w:rStyle w:val="lev"/>
-        </w:rPr>
-        <w:t>reference</w:t>
-      </w:r>
-      <w:proofErr w:type="spellEnd"/>
+        <w:t>arduino-1.0.3\reference</w:t>
+      </w:r>
       <w:r>
         <w:rPr>
           <w:rStyle w:val="lev"/>
@@ -161,10 +367,50 @@
         <w:t>.</w:t>
       </w:r>
     </w:p>
-    <w:p/>
-    <w:p>
-      <w:pPr>
-        <w:pStyle w:val="Titre2"/>
+    <w:p>
+      <w:pPr>
+        <w:rPr>
+          <w:rStyle w:val="lev"/>
+          <w:b w:val="0"/>
+        </w:rPr>
+      </w:pPr>
+      <w:r>
+        <w:rPr>
+          <w:rStyle w:val="lev"/>
+          <w:b w:val="0"/>
+        </w:rPr>
+        <w:t xml:space="preserve">Il existe un module permettant d’utiliser </w:t>
+      </w:r>
+      <w:r>
+        <w:rPr>
+          <w:rStyle w:val="lev"/>
+        </w:rPr>
+        <w:t>arduino.exe</w:t>
+      </w:r>
+      <w:r>
+        <w:rPr>
+          <w:rStyle w:val="lev"/>
+          <w:b w:val="0"/>
+        </w:rPr>
+        <w:t xml:space="preserve"> avec l’environnement </w:t>
+      </w:r>
+      <w:r>
+        <w:rPr>
+          <w:rStyle w:val="lev"/>
+        </w:rPr>
+        <w:t>Visual-Studio</w:t>
+      </w:r>
+      <w:r>
+        <w:rPr>
+          <w:rStyle w:val="lev"/>
+          <w:b w:val="0"/>
+        </w:rPr>
+        <w:t>.</w:t>
+      </w:r>
+    </w:p>
+    <w:p>
+      <w:pPr>
+        <w:pStyle w:val="Titre3"/>
       </w:pPr>
       <w:r>
         <w:t>Développement</w:t>
@@ -186,14 +432,12 @@
       <w:r>
         <w:t xml:space="preserve">Une version tablette </w:t>
       </w:r>
-      <w:proofErr w:type="spellStart"/>
       <w:r>
         <w:rPr>
           <w:rStyle w:val="lev"/>
         </w:rPr>
         <w:t>Android</w:t>
       </w:r>
-      <w:proofErr w:type="spellEnd"/>
       <w:r>
         <w:rPr>
           <w:rStyle w:val="lev"/>
@@ -236,14 +480,12 @@
       <w:r>
         <w:t xml:space="preserve">Une version téléphone </w:t>
       </w:r>
-      <w:proofErr w:type="spellStart"/>
       <w:r>
         <w:rPr>
           <w:rStyle w:val="lev"/>
         </w:rPr>
         <w:t>Android</w:t>
       </w:r>
-      <w:proofErr w:type="spellEnd"/>
       <w:r>
         <w:rPr>
           <w:rStyle w:val="lev"/>
@@ -310,33 +552,19 @@
           <w:rStyle w:val="lev"/>
           <w:b w:val="0"/>
         </w:rPr>
-        <w:t xml:space="preserve">Module </w:t>
+        <w:t>Module WIFI et USB</w:t>
       </w:r>
       <w:r>
         <w:rPr>
           <w:rStyle w:val="lev"/>
           <w:b w:val="0"/>
         </w:rPr>
-        <w:t>WIFI et USB</w:t>
-      </w:r>
-      <w:r>
-        <w:rPr>
-          <w:rStyle w:val="lev"/>
-          <w:b w:val="0"/>
-        </w:rPr>
         <w:t>)</w:t>
       </w:r>
     </w:p>
     <w:p>
-      <w:r>
-        <w:t xml:space="preserve">Les programmes devrons </w:t>
-      </w:r>
-      <w:bookmarkStart w:id="0" w:name="_GoBack"/>
-      <w:bookmarkEnd w:id="0"/>
-    </w:p>
-    <w:p>
-      <w:pPr>
-        <w:pStyle w:val="Titre2"/>
+      <w:pPr>
+        <w:pStyle w:val="Titre3"/>
       </w:pPr>
       <w:r>
         <w:t>Interface Utilisateur</w:t>
@@ -363,6 +591,95 @@
 <file path=word/numbering.xml><?xml version="1.0" encoding="utf-8"?>
 <w:numbering xmlns:wpc="http://schemas.microsoft.com/office/word/2010/wordprocessingCanvas" xmlns:mc="http://schemas.openxmlformats.org/markup-compatibility/2006" xmlns:o="urn:schemas-microsoft-com:office:office" xmlns:r="http://schemas.openxmlformats.org/officeDocument/2006/relationships" xmlns:m="http://schemas.openxmlformats.org/officeDocument/2006/math" xmlns:v="urn:schemas-microsoft-com:vml" xmlns:wp14="http://schemas.microsoft.com/office/word/2010/wordprocessingDrawing" xmlns:wp="http://schemas.openxmlformats.org/drawingml/2006/wordprocessingDrawing" xmlns:w10="urn:schemas-microsoft-com:office:word" xmlns:w="http://schemas.openxmlformats.org/wordprocessingml/2006/main" xmlns:w14="http://schemas.microsoft.com/office/word/2010/wordml" xmlns:wpg="http://schemas.microsoft.com/office/word/2010/wordprocessingGroup" xmlns:wpi="http://schemas.microsoft.com/office/word/2010/wordprocessingInk" xmlns:wne="http://schemas.microsoft.com/office/word/2006/wordml" xmlns:wps="http://schemas.microsoft.com/office/word/2010/wordprocessingShape" mc:Ignorable="w14 wp14">
   <w:abstractNum w:abstractNumId="0">
+    <w:nsid w:val="31985C9C"/>
+    <w:multiLevelType w:val="hybridMultilevel"/>
+    <w:tmpl w:val="0838CBF0"/>
+    <w:lvl w:ilvl="0" w:tplc="25AC8FA2">
+      <w:start w:val="1"/>
+      <w:numFmt w:val="decimal"/>
+      <w:lvlText w:val="%1."/>
+      <w:lvlJc w:val="left"/>
+      <w:pPr>
+        <w:ind w:left="720" w:hanging="360"/>
+      </w:pPr>
+      <w:rPr>
+        <w:rFonts w:hint="default"/>
+      </w:rPr>
+    </w:lvl>
+    <w:lvl w:ilvl="1" w:tplc="040C0019" w:tentative="1">
+      <w:start w:val="1"/>
+      <w:numFmt w:val="lowerLetter"/>
+      <w:lvlText w:val="%2."/>
+      <w:lvlJc w:val="left"/>
+      <w:pPr>
+        <w:ind w:left="1440" w:hanging="360"/>
+      </w:pPr>
+    </w:lvl>
+    <w:lvl w:ilvl="2" w:tplc="040C001B" w:tentative="1">
+      <w:start w:val="1"/>
+      <w:numFmt w:val="lowerRoman"/>
+      <w:lvlText w:val="%3."/>
+      <w:lvlJc w:val="right"/>
+      <w:pPr>
+        <w:ind w:left="2160" w:hanging="180"/>
+      </w:pPr>
+    </w:lvl>
+    <w:lvl w:ilvl="3" w:tplc="040C000F" w:tentative="1">
+      <w:start w:val="1"/>
+      <w:numFmt w:val="decimal"/>
+      <w:lvlText w:val="%4."/>
+      <w:lvlJc w:val="left"/>
+      <w:pPr>
+        <w:ind w:left="2880" w:hanging="360"/>
+      </w:pPr>
+    </w:lvl>
+    <w:lvl w:ilvl="4" w:tplc="040C0019" w:tentative="1">
+      <w:start w:val="1"/>
+      <w:numFmt w:val="lowerLetter"/>
+      <w:lvlText w:val="%5."/>
+      <w:lvlJc w:val="left"/>
+      <w:pPr>
+        <w:ind w:left="3600" w:hanging="360"/>
+      </w:pPr>
+    </w:lvl>
+    <w:lvl w:ilvl="5" w:tplc="040C001B" w:tentative="1">
+      <w:start w:val="1"/>
+      <w:numFmt w:val="lowerRoman"/>
+      <w:lvlText w:val="%6."/>
+      <w:lvlJc w:val="right"/>
+      <w:pPr>
+        <w:ind w:left="4320" w:hanging="180"/>
+      </w:pPr>
+    </w:lvl>
+    <w:lvl w:ilvl="6" w:tplc="040C000F" w:tentative="1">
+      <w:start w:val="1"/>
+      <w:numFmt w:val="decimal"/>
+      <w:lvlText w:val="%7."/>
+      <w:lvlJc w:val="left"/>
+      <w:pPr>
+        <w:ind w:left="5040" w:hanging="360"/>
+      </w:pPr>
+    </w:lvl>
+    <w:lvl w:ilvl="7" w:tplc="040C0019" w:tentative="1">
+      <w:start w:val="1"/>
+      <w:numFmt w:val="lowerLetter"/>
+      <w:lvlText w:val="%8."/>
+      <w:lvlJc w:val="left"/>
+      <w:pPr>
+        <w:ind w:left="5760" w:hanging="360"/>
+      </w:pPr>
+    </w:lvl>
+    <w:lvl w:ilvl="8" w:tplc="040C001B" w:tentative="1">
+      <w:start w:val="1"/>
+      <w:numFmt w:val="lowerRoman"/>
+      <w:lvlText w:val="%9."/>
+      <w:lvlJc w:val="right"/>
+      <w:pPr>
+        <w:ind w:left="6480" w:hanging="180"/>
+      </w:pPr>
+    </w:lvl>
+  </w:abstractNum>
+  <w:abstractNum w:abstractNumId="1">
     <w:nsid w:val="5DE739A8"/>
     <w:multiLevelType w:val="hybridMultilevel"/>
     <w:tmpl w:val="40D6A35E"/>
@@ -475,7 +792,233 @@
       </w:rPr>
     </w:lvl>
   </w:abstractNum>
-  <w:abstractNum w:abstractNumId="1">
+  <w:abstractNum w:abstractNumId="2">
+    <w:nsid w:val="64154D54"/>
+    <w:multiLevelType w:val="hybridMultilevel"/>
+    <w:tmpl w:val="AD422C56"/>
+    <w:lvl w:ilvl="0" w:tplc="040C000F">
+      <w:start w:val="1"/>
+      <w:numFmt w:val="decimal"/>
+      <w:lvlText w:val="%1."/>
+      <w:lvlJc w:val="left"/>
+      <w:pPr>
+        <w:ind w:left="720" w:hanging="360"/>
+      </w:pPr>
+      <w:rPr>
+        <w:rFonts w:hint="default"/>
+      </w:rPr>
+    </w:lvl>
+    <w:lvl w:ilvl="1" w:tplc="040C0003">
+      <w:start w:val="1"/>
+      <w:numFmt w:val="bullet"/>
+      <w:lvlText w:val="o"/>
+      <w:lvlJc w:val="left"/>
+      <w:pPr>
+        <w:ind w:left="1440" w:hanging="360"/>
+      </w:pPr>
+      <w:rPr>
+        <w:rFonts w:ascii="Courier New" w:hAnsi="Courier New" w:cs="Courier New" w:hint="default"/>
+      </w:rPr>
+    </w:lvl>
+    <w:lvl w:ilvl="2" w:tplc="040C0005" w:tentative="1">
+      <w:start w:val="1"/>
+      <w:numFmt w:val="bullet"/>
+      <w:lvlText w:val=""/>
+      <w:lvlJc w:val="left"/>
+      <w:pPr>
+        <w:ind w:left="2160" w:hanging="360"/>
+      </w:pPr>
+      <w:rPr>
+        <w:rFonts w:ascii="Wingdings" w:hAnsi="Wingdings" w:hint="default"/>
+      </w:rPr>
+    </w:lvl>
+    <w:lvl w:ilvl="3" w:tplc="040C0001" w:tentative="1">
+      <w:start w:val="1"/>
+      <w:numFmt w:val="bullet"/>
+      <w:lvlText w:val=""/>
+      <w:lvlJc w:val="left"/>
+      <w:pPr>
+        <w:ind w:left="2880" w:hanging="360"/>
+      </w:pPr>
+      <w:rPr>
+        <w:rFonts w:ascii="Symbol" w:hAnsi="Symbol" w:hint="default"/>
+      </w:rPr>
+    </w:lvl>
+    <w:lvl w:ilvl="4" w:tplc="040C0003" w:tentative="1">
+      <w:start w:val="1"/>
+      <w:numFmt w:val="bullet"/>
+      <w:lvlText w:val="o"/>
+      <w:lvlJc w:val="left"/>
+      <w:pPr>
+        <w:ind w:left="3600" w:hanging="360"/>
+      </w:pPr>
+      <w:rPr>
+        <w:rFonts w:ascii="Courier New" w:hAnsi="Courier New" w:cs="Courier New" w:hint="default"/>
+      </w:rPr>
+    </w:lvl>
+    <w:lvl w:ilvl="5" w:tplc="040C0005" w:tentative="1">
+      <w:start w:val="1"/>
+      <w:numFmt w:val="bullet"/>
+      <w:lvlText w:val=""/>
+      <w:lvlJc w:val="left"/>
+      <w:pPr>
+        <w:ind w:left="4320" w:hanging="360"/>
+      </w:pPr>
+      <w:rPr>
+        <w:rFonts w:ascii="Wingdings" w:hAnsi="Wingdings" w:hint="default"/>
+      </w:rPr>
+    </w:lvl>
+    <w:lvl w:ilvl="6" w:tplc="040C0001" w:tentative="1">
+      <w:start w:val="1"/>
+      <w:numFmt w:val="bullet"/>
+      <w:lvlText w:val=""/>
+      <w:lvlJc w:val="left"/>
+      <w:pPr>
+        <w:ind w:left="5040" w:hanging="360"/>
+      </w:pPr>
+      <w:rPr>
+        <w:rFonts w:ascii="Symbol" w:hAnsi="Symbol" w:hint="default"/>
+      </w:rPr>
+    </w:lvl>
+    <w:lvl w:ilvl="7" w:tplc="040C0003" w:tentative="1">
+      <w:start w:val="1"/>
+      <w:numFmt w:val="bullet"/>
+      <w:lvlText w:val="o"/>
+      <w:lvlJc w:val="left"/>
+      <w:pPr>
+        <w:ind w:left="5760" w:hanging="360"/>
+      </w:pPr>
+      <w:rPr>
+        <w:rFonts w:ascii="Courier New" w:hAnsi="Courier New" w:cs="Courier New" w:hint="default"/>
+      </w:rPr>
+    </w:lvl>
+    <w:lvl w:ilvl="8" w:tplc="040C0005" w:tentative="1">
+      <w:start w:val="1"/>
+      <w:numFmt w:val="bullet"/>
+      <w:lvlText w:val=""/>
+      <w:lvlJc w:val="left"/>
+      <w:pPr>
+        <w:ind w:left="6480" w:hanging="360"/>
+      </w:pPr>
+      <w:rPr>
+        <w:rFonts w:ascii="Wingdings" w:hAnsi="Wingdings" w:hint="default"/>
+      </w:rPr>
+    </w:lvl>
+  </w:abstractNum>
+  <w:abstractNum w:abstractNumId="3">
+    <w:nsid w:val="65F41174"/>
+    <w:multiLevelType w:val="hybridMultilevel"/>
+    <w:tmpl w:val="C61832C4"/>
+    <w:lvl w:ilvl="0" w:tplc="25AC8FA2">
+      <w:start w:val="1"/>
+      <w:numFmt w:val="decimal"/>
+      <w:lvlText w:val="%1."/>
+      <w:lvlJc w:val="left"/>
+      <w:pPr>
+        <w:ind w:left="720" w:hanging="360"/>
+      </w:pPr>
+      <w:rPr>
+        <w:rFonts w:hint="default"/>
+      </w:rPr>
+    </w:lvl>
+    <w:lvl w:ilvl="1" w:tplc="040C0003">
+      <w:start w:val="1"/>
+      <w:numFmt w:val="bullet"/>
+      <w:lvlText w:val="o"/>
+      <w:lvlJc w:val="left"/>
+      <w:pPr>
+        <w:ind w:left="1440" w:hanging="360"/>
+      </w:pPr>
+      <w:rPr>
+        <w:rFonts w:ascii="Courier New" w:hAnsi="Courier New" w:cs="Courier New" w:hint="default"/>
+      </w:rPr>
+    </w:lvl>
+    <w:lvl w:ilvl="2" w:tplc="040C0005" w:tentative="1">
+      <w:start w:val="1"/>
+      <w:numFmt w:val="bullet"/>
+      <w:lvlText w:val=""/>
+      <w:lvlJc w:val="left"/>
+      <w:pPr>
+        <w:ind w:left="2160" w:hanging="360"/>
+      </w:pPr>
+      <w:rPr>
+        <w:rFonts w:ascii="Wingdings" w:hAnsi="Wingdings" w:hint="default"/>
+      </w:rPr>
+    </w:lvl>
+    <w:lvl w:ilvl="3" w:tplc="040C0001" w:tentative="1">
+      <w:start w:val="1"/>
+      <w:numFmt w:val="bullet"/>
+      <w:lvlText w:val=""/>
+      <w:lvlJc w:val="left"/>
+      <w:pPr>
+        <w:ind w:left="2880" w:hanging="360"/>
+      </w:pPr>
+      <w:rPr>
+        <w:rFonts w:ascii="Symbol" w:hAnsi="Symbol" w:hint="default"/>
+      </w:rPr>
+    </w:lvl>
+    <w:lvl w:ilvl="4" w:tplc="040C0003" w:tentative="1">
+      <w:start w:val="1"/>
+      <w:numFmt w:val="bullet"/>
+      <w:lvlText w:val="o"/>
+      <w:lvlJc w:val="left"/>
+      <w:pPr>
+        <w:ind w:left="3600" w:hanging="360"/>
+      </w:pPr>
+      <w:rPr>
+        <w:rFonts w:ascii="Courier New" w:hAnsi="Courier New" w:cs="Courier New" w:hint="default"/>
+      </w:rPr>
+    </w:lvl>
+    <w:lvl w:ilvl="5" w:tplc="040C0005" w:tentative="1">
+      <w:start w:val="1"/>
+      <w:numFmt w:val="bullet"/>
+      <w:lvlText w:val=""/>
+      <w:lvlJc w:val="left"/>
+      <w:pPr>
+        <w:ind w:left="4320" w:hanging="360"/>
+      </w:pPr>
+      <w:rPr>
+        <w:rFonts w:ascii="Wingdings" w:hAnsi="Wingdings" w:hint="default"/>
+      </w:rPr>
+    </w:lvl>
+    <w:lvl w:ilvl="6" w:tplc="040C0001" w:tentative="1">
+      <w:start w:val="1"/>
+      <w:numFmt w:val="bullet"/>
+      <w:lvlText w:val=""/>
+      <w:lvlJc w:val="left"/>
+      <w:pPr>
+        <w:ind w:left="5040" w:hanging="360"/>
+      </w:pPr>
+      <w:rPr>
+        <w:rFonts w:ascii="Symbol" w:hAnsi="Symbol" w:hint="default"/>
+      </w:rPr>
+    </w:lvl>
+    <w:lvl w:ilvl="7" w:tplc="040C0003" w:tentative="1">
+      <w:start w:val="1"/>
+      <w:numFmt w:val="bullet"/>
+      <w:lvlText w:val="o"/>
+      <w:lvlJc w:val="left"/>
+      <w:pPr>
+        <w:ind w:left="5760" w:hanging="360"/>
+      </w:pPr>
+      <w:rPr>
+        <w:rFonts w:ascii="Courier New" w:hAnsi="Courier New" w:cs="Courier New" w:hint="default"/>
+      </w:rPr>
+    </w:lvl>
+    <w:lvl w:ilvl="8" w:tplc="040C0005" w:tentative="1">
+      <w:start w:val="1"/>
+      <w:numFmt w:val="bullet"/>
+      <w:lvlText w:val=""/>
+      <w:lvlJc w:val="left"/>
+      <w:pPr>
+        <w:ind w:left="6480" w:hanging="360"/>
+      </w:pPr>
+      <w:rPr>
+        <w:rFonts w:ascii="Wingdings" w:hAnsi="Wingdings" w:hint="default"/>
+      </w:rPr>
+    </w:lvl>
+  </w:abstractNum>
+  <w:abstractNum w:abstractNumId="4">
     <w:nsid w:val="69D558C3"/>
     <w:multiLevelType w:val="hybridMultilevel"/>
     <w:tmpl w:val="F8081288"/>
@@ -589,9 +1132,18 @@
     </w:lvl>
   </w:abstractNum>
   <w:num w:numId="1">
+    <w:abstractNumId w:val="4"/>
+  </w:num>
+  <w:num w:numId="2">
     <w:abstractNumId w:val="1"/>
   </w:num>
-  <w:num w:numId="2">
+  <w:num w:numId="3">
+    <w:abstractNumId w:val="3"/>
+  </w:num>
+  <w:num w:numId="4">
+    <w:abstractNumId w:val="2"/>
+  </w:num>
+  <w:num w:numId="5">
     <w:abstractNumId w:val="0"/>
   </w:num>
 </w:numbering>

</xml_diff>

<commit_message>
ajout du concurrent Varnua3 au cahier des charges
</commit_message>
<xml_diff>
--- a/documents/Projet Arduino.docx
+++ b/documents/Projet Arduino.docx
@@ -7,6 +7,7 @@
         <w:rPr>
           <w:rFonts w:asciiTheme="majorHAnsi" w:eastAsiaTheme="majorEastAsia" w:hAnsiTheme="majorHAnsi" w:cstheme="majorBidi"/>
           <w:caps/>
+          <w:lang w:eastAsia="en-US"/>
         </w:rPr>
         <w:id w:val="-1758509990"/>
         <w:docPartObj>
@@ -20,7 +21,6 @@
           <w:b/>
           <w:bCs/>
           <w:caps w:val="0"/>
-          <w:lang w:eastAsia="en-US"/>
         </w:rPr>
       </w:sdtEndPr>
       <w:sdtContent>
@@ -43,6 +43,7 @@
                 <w:rPr>
                   <w:rFonts w:asciiTheme="majorHAnsi" w:eastAsiaTheme="majorEastAsia" w:hAnsiTheme="majorHAnsi" w:cstheme="majorBidi"/>
                   <w:caps/>
+                  <w:lang w:eastAsia="en-US"/>
                 </w:rPr>
                 <w:alias w:val="Société"/>
                 <w:id w:val="15524243"/>
@@ -52,6 +53,11 @@
                 <w:dataBinding w:prefixMappings="xmlns:ns0='http://schemas.openxmlformats.org/officeDocument/2006/extended-properties'" w:xpath="/ns0:Properties[1]/ns0:Company[1]" w:storeItemID="{6668398D-A668-4E3E-A5EB-62B293D839F1}"/>
                 <w:text/>
               </w:sdtPr>
+              <w:sdtEndPr>
+                <w:rPr>
+                  <w:lang w:eastAsia="fr-FR"/>
+                </w:rPr>
+              </w:sdtEndPr>
               <w:sdtContent>
                 <w:tc>
                   <w:tcPr>
@@ -98,6 +104,7 @@
                 <w:dataBinding w:prefixMappings="xmlns:ns0='http://schemas.openxmlformats.org/package/2006/metadata/core-properties' xmlns:ns1='http://purl.org/dc/elements/1.1/'" w:xpath="/ns0:coreProperties[1]/ns1:title[1]" w:storeItemID="{6C3C8BC8-F283-45AE-878A-BAB7291924A1}"/>
                 <w:text/>
               </w:sdtPr>
+              <w:sdtEndPr/>
               <w:sdtContent>
                 <w:tc>
                   <w:tcPr>
@@ -123,18 +130,8 @@
                         <w:sz w:val="80"/>
                         <w:szCs w:val="80"/>
                       </w:rPr>
-                      <w:t xml:space="preserve">Projet </w:t>
+                      <w:t>Projet Arduino</w:t>
                     </w:r>
-                    <w:proofErr w:type="spellStart"/>
-                    <w:r>
-                      <w:rPr>
-                        <w:rFonts w:asciiTheme="majorHAnsi" w:eastAsiaTheme="majorEastAsia" w:hAnsiTheme="majorHAnsi" w:cstheme="majorBidi"/>
-                        <w:sz w:val="80"/>
-                        <w:szCs w:val="80"/>
-                      </w:rPr>
-                      <w:t>Arduino</w:t>
-                    </w:r>
-                    <w:proofErr w:type="spellEnd"/>
                   </w:p>
                 </w:tc>
               </w:sdtContent>
@@ -160,6 +157,7 @@
                 <w:dataBinding w:prefixMappings="xmlns:ns0='http://schemas.openxmlformats.org/package/2006/metadata/core-properties' xmlns:ns1='http://purl.org/dc/elements/1.1/'" w:xpath="/ns0:coreProperties[1]/ns1:subject[1]" w:storeItemID="{6C3C8BC8-F283-45AE-878A-BAB7291924A1}"/>
                 <w:text/>
               </w:sdtPr>
+              <w:sdtEndPr/>
               <w:sdtContent>
                 <w:tc>
                   <w:tcPr>
@@ -230,6 +228,7 @@
                 <w:dataBinding w:prefixMappings="xmlns:ns0='http://schemas.openxmlformats.org/package/2006/metadata/core-properties' xmlns:ns1='http://purl.org/dc/elements/1.1/'" w:xpath="/ns0:coreProperties[1]/ns1:creator[1]" w:storeItemID="{6C3C8BC8-F283-45AE-878A-BAB7291924A1}"/>
                 <w:text/>
               </w:sdtPr>
+              <w:sdtEndPr/>
               <w:sdtContent>
                 <w:tc>
                   <w:tcPr>
@@ -278,7 +277,6 @@
                       </w:rPr>
                       <w:t xml:space="preserve">ael </w:t>
                     </w:r>
-                    <w:proofErr w:type="spellStart"/>
                     <w:r>
                       <w:rPr>
                         <w:b/>
@@ -303,7 +301,6 @@
                       </w:rPr>
                       <w:t>ior</w:t>
                     </w:r>
-                    <w:proofErr w:type="spellEnd"/>
                   </w:p>
                 </w:tc>
               </w:sdtContent>
@@ -333,6 +330,7 @@
                   <w:calendar w:val="gregorian"/>
                 </w:date>
               </w:sdtPr>
+              <w:sdtEndPr/>
               <w:sdtContent>
                 <w:tc>
                   <w:tcPr>
@@ -377,12 +375,10 @@
               <w:sdtPr>
                 <w:alias w:val="Résumé"/>
                 <w:id w:val="8276291"/>
-                <w:placeholder>
-                  <w:docPart w:val="058FFE0273AB4D20B87AAE6CAF8AF685"/>
-                </w:placeholder>
                 <w:dataBinding w:prefixMappings="xmlns:ns0='http://schemas.microsoft.com/office/2006/coverPageProps'" w:xpath="/ns0:CoverPageProperties[1]/ns0:Abstract[1]" w:storeItemID="{55AF091B-3C7A-41E3-B477-F2FDAA23CFDA}"/>
                 <w:text/>
               </w:sdtPr>
+              <w:sdtEndPr/>
               <w:sdtContent>
                 <w:tc>
                   <w:tcPr>
@@ -393,15 +389,7 @@
                       <w:pStyle w:val="Sansinterligne"/>
                     </w:pPr>
                     <w:r>
-                      <w:t xml:space="preserve">Développement logiciel du pilotage d’une plateforme domotique basé sur l’architecture </w:t>
-                    </w:r>
-                    <w:proofErr w:type="spellStart"/>
-                    <w:r>
-                      <w:t>Arduino</w:t>
-                    </w:r>
-                    <w:proofErr w:type="spellEnd"/>
-                    <w:r>
-                      <w:t>.</w:t>
+                      <w:t>Développement logiciel du pilotage d’une plateforme domotique basé sur l’architecture Arduino.</w:t>
                     </w:r>
                   </w:p>
                 </w:tc>
@@ -428,37 +416,28 @@
       <w:bookmarkStart w:id="0" w:name="_Toc352756558"/>
       <w:r>
         <w:lastRenderedPageBreak/>
-        <w:t xml:space="preserve">Projet </w:t>
-      </w:r>
-      <w:proofErr w:type="spellStart"/>
-      <w:r>
-        <w:t>Ard</w:t>
-      </w:r>
-      <w:bookmarkStart w:id="1" w:name="_GoBack"/>
-      <w:bookmarkEnd w:id="1"/>
-      <w:r>
-        <w:t>uino</w:t>
+        <w:t>Projet Arduino</w:t>
       </w:r>
       <w:bookmarkEnd w:id="0"/>
-      <w:proofErr w:type="spellEnd"/>
     </w:p>
     <w:sdt>
       <w:sdtPr>
+        <w:rPr>
+          <w:rFonts w:asciiTheme="minorHAnsi" w:eastAsiaTheme="minorHAnsi" w:hAnsiTheme="minorHAnsi" w:cstheme="minorBidi"/>
+          <w:b w:val="0"/>
+          <w:bCs w:val="0"/>
+          <w:color w:val="auto"/>
+          <w:sz w:val="22"/>
+          <w:szCs w:val="22"/>
+          <w:lang w:eastAsia="en-US"/>
+        </w:rPr>
         <w:id w:val="-2122450737"/>
         <w:docPartObj>
           <w:docPartGallery w:val="Table of Contents"/>
           <w:docPartUnique/>
         </w:docPartObj>
       </w:sdtPr>
-      <w:sdtEndPr>
-        <w:rPr>
-          <w:rFonts w:asciiTheme="minorHAnsi" w:eastAsiaTheme="minorHAnsi" w:hAnsiTheme="minorHAnsi" w:cstheme="minorBidi"/>
-          <w:color w:val="auto"/>
-          <w:sz w:val="22"/>
-          <w:szCs w:val="22"/>
-          <w:lang w:eastAsia="en-US"/>
-        </w:rPr>
-      </w:sdtEndPr>
+      <w:sdtEndPr/>
       <w:sdtContent>
         <w:p>
           <w:pPr>
@@ -1051,12 +1030,12 @@
       <w:pPr>
         <w:pStyle w:val="Titre2"/>
       </w:pPr>
-      <w:bookmarkStart w:id="2" w:name="_Toc352756559"/>
+      <w:bookmarkStart w:id="1" w:name="_Toc352756559"/>
       <w:r>
         <w:lastRenderedPageBreak/>
         <w:t>Cahier des charges</w:t>
       </w:r>
-      <w:bookmarkEnd w:id="2"/>
+      <w:bookmarkEnd w:id="1"/>
     </w:p>
     <w:p>
       <w:r>
@@ -1070,11 +1049,11 @@
       <w:pPr>
         <w:pStyle w:val="Titre3"/>
       </w:pPr>
-      <w:bookmarkStart w:id="3" w:name="_Toc352756560"/>
+      <w:bookmarkStart w:id="2" w:name="_Toc352756560"/>
       <w:r>
         <w:t>Installation</w:t>
       </w:r>
-      <w:bookmarkEnd w:id="3"/>
+      <w:bookmarkEnd w:id="2"/>
     </w:p>
     <w:p>
       <w:r>
@@ -1109,14 +1088,14 @@
       <w:pPr>
         <w:pStyle w:val="Titre3"/>
       </w:pPr>
-      <w:bookmarkStart w:id="4" w:name="_Toc352756561"/>
+      <w:bookmarkStart w:id="3" w:name="_Toc352756561"/>
       <w:r>
         <w:t>Problèmes possibles</w:t>
       </w:r>
       <w:r>
         <w:t xml:space="preserve"> à l’installation</w:t>
       </w:r>
-      <w:bookmarkEnd w:id="4"/>
+      <w:bookmarkEnd w:id="3"/>
     </w:p>
     <w:p>
       <w:pPr>
@@ -1249,6 +1228,248 @@
       <w:pPr>
         <w:pStyle w:val="Titre2"/>
       </w:pPr>
+      <w:r>
+        <w:lastRenderedPageBreak/>
+        <w:t>Concurrence</w:t>
+      </w:r>
+    </w:p>
+    <w:p>
+      <w:pPr>
+        <w:pStyle w:val="Titre3"/>
+      </w:pPr>
+      <w:r>
+        <w:t>Varnua</w:t>
+      </w:r>
+      <w:r>
+        <w:t>3</w:t>
+      </w:r>
+      <w:r>
+        <w:t xml:space="preserve"> (</w:t>
+      </w:r>
+      <w:r>
+        <w:t>hestia</w:t>
+      </w:r>
+      <w:r>
+        <w:t>)</w:t>
+      </w:r>
+      <w:bookmarkStart w:id="4" w:name="_GoBack"/>
+      <w:bookmarkEnd w:id="4"/>
+    </w:p>
+    <w:p>
+      <w:pPr>
+        <w:rPr>
+          <w:b/>
+        </w:rPr>
+      </w:pPr>
+      <w:r>
+        <w:t xml:space="preserve">Propose des installations domotique complètes basées sur le </w:t>
+      </w:r>
+      <w:r>
+        <w:rPr>
+          <w:b/>
+        </w:rPr>
+        <w:t>système KNX</w:t>
+      </w:r>
+      <w:r>
+        <w:rPr>
+          <w:b/>
+        </w:rPr>
+        <w:t>.</w:t>
+      </w:r>
+    </w:p>
+    <w:p>
+      <w:pPr>
+        <w:pStyle w:val="Sansinterligne"/>
+        <w:tabs>
+          <w:tab w:val="left" w:pos="2552"/>
+        </w:tabs>
+      </w:pPr>
+      <w:r>
+        <w:rPr>
+          <w:lang w:val="en-US"/>
+        </w:rPr>
+        <w:t>SiteWeb</w:t>
+      </w:r>
+      <w:r>
+        <w:rPr>
+          <w:lang w:val="en-US"/>
+        </w:rPr>
+        <w:tab/>
+      </w:r>
+      <w:r>
+        <w:rPr>
+          <w:lang w:val="en-US"/>
+        </w:rPr>
+        <w:t xml:space="preserve">: </w:t>
+      </w:r>
+      <w:hyperlink r:id="rId8" w:history="1">
+        <w:r>
+          <w:rPr>
+            <w:rStyle w:val="Lienhypertexte"/>
+            <w:lang w:val="en-US"/>
+          </w:rPr>
+          <w:t>http://www.hestia-france.com/</w:t>
+        </w:r>
+      </w:hyperlink>
+    </w:p>
+    <w:p>
+      <w:r>
+        <w:t>Voir brochure prix dans le répertoire (</w:t>
+      </w:r>
+      <w:r>
+        <w:t>concurrence</w:t>
+      </w:r>
+      <w:r>
+        <w:t>)</w:t>
+      </w:r>
+    </w:p>
+    <w:p>
+      <w:pPr>
+        <w:pStyle w:val="Sansinterligne"/>
+        <w:tabs>
+          <w:tab w:val="left" w:pos="2552"/>
+        </w:tabs>
+        <w:rPr>
+          <w:u w:val="single"/>
+        </w:rPr>
+      </w:pPr>
+      <w:r>
+        <w:rPr>
+          <w:u w:val="single"/>
+        </w:rPr>
+        <w:t xml:space="preserve">Prix Installation Estimée </w:t>
+      </w:r>
+    </w:p>
+    <w:p>
+      <w:pPr>
+        <w:pStyle w:val="Sansinterligne"/>
+        <w:tabs>
+          <w:tab w:val="left" w:pos="2552"/>
+        </w:tabs>
+        <w:rPr>
+          <w:b/>
+        </w:rPr>
+      </w:pPr>
+      <w:r>
+        <w:t>Centrale de contrôle</w:t>
+      </w:r>
+      <w:r>
+        <w:tab/>
+        <w:t xml:space="preserve">: De </w:t>
+      </w:r>
+      <w:r>
+        <w:rPr>
+          <w:b/>
+        </w:rPr>
+        <w:t>1 591,00 €</w:t>
+      </w:r>
+      <w:r>
+        <w:t xml:space="preserve"> à </w:t>
+      </w:r>
+      <w:r>
+        <w:rPr>
+          <w:b/>
+        </w:rPr>
+        <w:t>2 350,00 €</w:t>
+      </w:r>
+    </w:p>
+    <w:p>
+      <w:pPr>
+        <w:pStyle w:val="Sansinterligne"/>
+        <w:tabs>
+          <w:tab w:val="left" w:pos="2552"/>
+        </w:tabs>
+        <w:rPr>
+          <w:b/>
+        </w:rPr>
+      </w:pPr>
+      <w:r>
+        <w:t>Logiciel</w:t>
+      </w:r>
+      <w:r>
+        <w:tab/>
+        <w:t xml:space="preserve">: De </w:t>
+      </w:r>
+      <w:r>
+        <w:rPr>
+          <w:b/>
+        </w:rPr>
+        <w:t>145,00 €</w:t>
+      </w:r>
+      <w:r>
+        <w:t xml:space="preserve"> à </w:t>
+      </w:r>
+      <w:r>
+        <w:rPr>
+          <w:b/>
+        </w:rPr>
+        <w:t>694,00 €</w:t>
+      </w:r>
+    </w:p>
+    <w:p>
+      <w:pPr>
+        <w:tabs>
+          <w:tab w:val="left" w:pos="2552"/>
+        </w:tabs>
+      </w:pPr>
+      <w:r>
+        <w:t>Equipements</w:t>
+      </w:r>
+      <w:r>
+        <w:tab/>
+        <w:t xml:space="preserve">: De </w:t>
+      </w:r>
+      <w:r>
+        <w:rPr>
+          <w:b/>
+        </w:rPr>
+        <w:t>10€</w:t>
+      </w:r>
+      <w:r>
+        <w:t xml:space="preserve"> à </w:t>
+      </w:r>
+      <w:r>
+        <w:rPr>
+          <w:b/>
+        </w:rPr>
+        <w:t>598</w:t>
+      </w:r>
+      <w:r>
+        <w:rPr>
+          <w:b/>
+        </w:rPr>
+        <w:t>,00 €</w:t>
+      </w:r>
+      <w:r>
+        <w:t xml:space="preserve"> / Unité (sondes</w:t>
+      </w:r>
+      <w:r>
+        <w:t xml:space="preserve">, </w:t>
+      </w:r>
+      <w:r>
+        <w:t>contrôle d’accès, radio, etc…</w:t>
+      </w:r>
+      <w:r>
+        <w:t>)</w:t>
+      </w:r>
+    </w:p>
+    <w:p>
+      <w:pPr>
+        <w:tabs>
+          <w:tab w:val="left" w:pos="2552"/>
+        </w:tabs>
+        <w:rPr>
+          <w:b/>
+        </w:rPr>
+      </w:pPr>
+      <w:r>
+        <w:br w:type="page"/>
+      </w:r>
+    </w:p>
+    <w:p>
+      <w:pPr>
+        <w:pStyle w:val="Titre2"/>
+      </w:pPr>
       <w:bookmarkStart w:id="5" w:name="_Toc352756562"/>
       <w:r>
         <w:lastRenderedPageBreak/>
@@ -1260,14 +1481,12 @@
       <w:r>
         <w:t xml:space="preserve">Développer un logiciel de gestion Domotique qui devra permettre via la carte contrôleur </w:t>
       </w:r>
-      <w:proofErr w:type="spellStart"/>
       <w:r>
         <w:rPr>
           <w:rStyle w:val="lev"/>
         </w:rPr>
         <w:t>Arduino</w:t>
       </w:r>
-      <w:proofErr w:type="spellEnd"/>
       <w:r>
         <w:t xml:space="preserve"> de piloter les différents appareils de la maison.</w:t>
       </w:r>
@@ -1304,14 +1523,12 @@
       <w:r>
         <w:t xml:space="preserve"> dans la carte </w:t>
       </w:r>
-      <w:proofErr w:type="spellStart"/>
       <w:r>
         <w:rPr>
           <w:rStyle w:val="lev"/>
         </w:rPr>
         <w:t>Arduino</w:t>
       </w:r>
-      <w:proofErr w:type="spellEnd"/>
       <w:r>
         <w:t xml:space="preserve"> s</w:t>
       </w:r>
@@ -1383,16 +1600,8 @@
         <w:rPr>
           <w:rStyle w:val="lev"/>
         </w:rPr>
-        <w:t>arduino-1.0.3\</w:t>
-      </w:r>
-      <w:proofErr w:type="spellStart"/>
-      <w:r>
-        <w:rPr>
-          <w:rStyle w:val="lev"/>
-        </w:rPr>
-        <w:t>reference</w:t>
-      </w:r>
-      <w:proofErr w:type="spellEnd"/>
+        <w:t>arduino-1.0.3\reference</w:t>
+      </w:r>
       <w:r>
         <w:rPr>
           <w:rStyle w:val="lev"/>
@@ -1474,14 +1683,12 @@
       <w:r>
         <w:t xml:space="preserve">Une version tablette </w:t>
       </w:r>
-      <w:proofErr w:type="spellStart"/>
       <w:r>
         <w:rPr>
           <w:rStyle w:val="lev"/>
         </w:rPr>
         <w:t>Android</w:t>
       </w:r>
-      <w:proofErr w:type="spellEnd"/>
       <w:r>
         <w:rPr>
           <w:rStyle w:val="lev"/>
@@ -1524,14 +1731,12 @@
       <w:r>
         <w:t xml:space="preserve">Une version téléphone </w:t>
       </w:r>
-      <w:proofErr w:type="spellStart"/>
       <w:r>
         <w:rPr>
           <w:rStyle w:val="lev"/>
         </w:rPr>
         <w:t>Android</w:t>
       </w:r>
-      <w:proofErr w:type="spellEnd"/>
       <w:r>
         <w:rPr>
           <w:rStyle w:val="lev"/>
@@ -3210,36 +3415,6 @@
         </w:p>
       </w:docPartBody>
     </w:docPart>
-    <w:docPart>
-      <w:docPartPr>
-        <w:name w:val="E2388F0907424A2A90F7FED0D1E9A629"/>
-        <w:category>
-          <w:name w:val="Général"/>
-          <w:gallery w:val="placeholder"/>
-        </w:category>
-        <w:types>
-          <w:type w:val="bbPlcHdr"/>
-        </w:types>
-        <w:behaviors>
-          <w:behavior w:val="content"/>
-        </w:behaviors>
-        <w:guid w:val="{819D047A-46B0-4510-96E9-07C41D7BAFC4}"/>
-      </w:docPartPr>
-      <w:docPartBody>
-        <w:p>
-          <w:pPr>
-            <w:pStyle w:val="E2388F0907424A2A90F7FED0D1E9A629"/>
-          </w:pPr>
-          <w:r>
-            <w:rPr>
-              <w:b/>
-              <w:bCs/>
-            </w:rPr>
-            <w:t>[Choisir la date]</w:t>
-          </w:r>
-        </w:p>
-      </w:docPartBody>
-    </w:docPart>
   </w:docParts>
 </w:glossaryDocument>
 </file>
@@ -3292,8 +3467,9 @@
     <w:panose1 w:val="020B0604030504040204"/>
     <w:charset w:val="00"/>
     <w:family w:val="swiss"/>
+    <w:notTrueType/>
     <w:pitch w:val="variable"/>
-    <w:sig w:usb0="E1002EFF" w:usb1="C000605B" w:usb2="00000029" w:usb3="00000000" w:csb0="000101FF" w:csb1="00000000"/>
+    <w:sig w:usb0="00000003" w:usb1="00000000" w:usb2="00000000" w:usb3="00000000" w:csb0="00000001" w:csb1="00000000"/>
   </w:font>
 </w:fonts>
 </file>
@@ -3313,8 +3489,10 @@
   </w:compat>
   <w:rsids>
     <w:rsidRoot w:val="00F31AF3"/>
+    <w:rsid w:val="001C6F35"/>
     <w:rsid w:val="00366216"/>
     <w:rsid w:val="00F31AF3"/>
+    <w:rsid w:val="00FD28EC"/>
   </w:rsids>
   <m:mathPr>
     <m:mathFont m:val="Cambria Math"/>
@@ -4080,7 +4258,7 @@
 </file>
 
 <file path=customXml/itemProps2.xml><?xml version="1.0" encoding="utf-8"?>
-<ds:datastoreItem xmlns:ds="http://schemas.openxmlformats.org/officeDocument/2006/customXml" ds:itemID="{DBB644CB-4F26-43D7-8844-34AA8CA33720}">
+<ds:datastoreItem xmlns:ds="http://schemas.openxmlformats.org/officeDocument/2006/customXml" ds:itemID="{2AE0B032-B99A-4D67-96CA-E43651B5504A}">
   <ds:schemaRefs>
     <ds:schemaRef ds:uri="http://schemas.openxmlformats.org/officeDocument/2006/bibliography"/>
   </ds:schemaRefs>

</xml_diff>